<commit_message>
Worked on part D
</commit_message>
<xml_diff>
--- a/Gannon Short Project.docx
+++ b/Gannon Short Project.docx
@@ -791,31 +791,16 @@
         <w:t>rxn1</w:t>
       </w:r>
       <w:r>
-        <w:t xml:space="preserve">  =  </w:t>
-      </w:r>
-      <w:proofErr w:type="spellStart"/>
-      <w:r>
-        <w:t>D</w:t>
-      </w:r>
-      <w:r>
-        <w:rPr>
-          <w:vertAlign w:val="subscript"/>
-        </w:rPr>
-        <w:t>prod</w:t>
-      </w:r>
-      <w:proofErr w:type="spellEnd"/>
-      <w:r>
-        <w:rPr>
-          <w:vertAlign w:val="subscript"/>
-        </w:rPr>
-        <w:t xml:space="preserve"> </w:t>
-      </w:r>
-      <w:r>
-        <w:t xml:space="preserve"> –  </w:t>
-      </w:r>
-      <w:proofErr w:type="spellStart"/>
-      <w:r>
-        <w:t>D</w:t>
+        <w:t xml:space="preserve">  =  D</w:t>
+      </w:r>
+      <w:r>
+        <w:rPr>
+          <w:vertAlign w:val="subscript"/>
+        </w:rPr>
+        <w:t xml:space="preserve">prod </w:t>
+      </w:r>
+      <w:r>
+        <w:t xml:space="preserve"> –  D</w:t>
       </w:r>
       <w:r>
         <w:rPr>
@@ -823,7 +808,6 @@
         </w:rPr>
         <w:t>react</w:t>
       </w:r>
-      <w:proofErr w:type="spellEnd"/>
       <w:r>
         <w:t xml:space="preserve">  =  D</w:t>
       </w:r>
@@ -1092,13 +1076,7 @@
           <m:rPr>
             <m:sty m:val="p"/>
           </m:rPr>
-          <m:t xml:space="preserve"> </m:t>
-        </m:r>
-        <m:r>
-          <m:rPr>
-            <m:sty m:val="p"/>
-          </m:rPr>
-          <m:t xml:space="preserve">= </m:t>
+          <m:t xml:space="preserve"> = </m:t>
         </m:r>
         <m:sSup>
           <m:sSupPr>
@@ -1266,19 +1244,7 @@
               <w:rPr>
                 <w:rFonts w:eastAsiaTheme="minorEastAsia"/>
               </w:rPr>
-              <m:t>∆D/</m:t>
-            </m:r>
-            <m:r>
-              <w:rPr>
-                <w:rFonts w:eastAsiaTheme="minorEastAsia"/>
-              </w:rPr>
-              <m:t>R</m:t>
-            </m:r>
-            <m:r>
-              <w:rPr>
-                <w:rFonts w:eastAsiaTheme="minorEastAsia"/>
-              </w:rPr>
-              <m:t>T</m:t>
+              <m:t>∆D/RT</m:t>
             </m:r>
           </m:sup>
         </m:sSup>
@@ -1657,19 +1623,7 @@
               <w:rPr>
                 <w:rFonts w:eastAsiaTheme="minorEastAsia"/>
               </w:rPr>
-              <m:t>∆D/</m:t>
-            </m:r>
-            <m:r>
-              <w:rPr>
-                <w:rFonts w:eastAsiaTheme="minorEastAsia"/>
-              </w:rPr>
-              <m:t>R</m:t>
-            </m:r>
-            <m:r>
-              <w:rPr>
-                <w:rFonts w:eastAsiaTheme="minorEastAsia"/>
-              </w:rPr>
-              <m:t>T</m:t>
+              <m:t>∆D/RT</m:t>
             </m:r>
           </m:sup>
         </m:sSup>
@@ -1971,13 +1925,7 @@
           <w:rPr>
             <w:rFonts w:eastAsiaTheme="minorEastAsia"/>
           </w:rPr>
-          <m:t xml:space="preserve"> </m:t>
-        </m:r>
-        <m:r>
-          <w:rPr>
-            <w:rFonts w:eastAsiaTheme="minorEastAsia"/>
-          </w:rPr>
-          <m:t xml:space="preserve">= </m:t>
+          <m:t xml:space="preserve"> = </m:t>
         </m:r>
         <m:sSup>
           <m:sSupPr>
@@ -2013,25 +1961,7 @@
                       <w:rPr>
                         <w:rFonts w:eastAsiaTheme="minorEastAsia"/>
                       </w:rPr>
-                      <m:t>2</m:t>
-                    </m:r>
-                    <m:r>
-                      <m:rPr>
-                        <m:sty m:val="p"/>
-                      </m:rPr>
-                      <w:rPr>
-                        <w:rFonts w:eastAsiaTheme="minorEastAsia"/>
-                      </w:rPr>
-                      <m:t>π</m:t>
-                    </m:r>
-                    <m:r>
-                      <m:rPr>
-                        <m:sty m:val="p"/>
-                      </m:rPr>
-                      <w:rPr>
-                        <w:rFonts w:eastAsiaTheme="minorEastAsia"/>
-                      </w:rPr>
-                      <m:t>mkT</m:t>
+                      <m:t>2πmkT</m:t>
                     </m:r>
                   </m:num>
                   <m:den>
@@ -2434,19 +2364,7 @@
               <w:rPr>
                 <w:rFonts w:eastAsiaTheme="minorEastAsia"/>
               </w:rPr>
-              <m:t>8</m:t>
-            </m:r>
-            <m:r>
-              <w:rPr>
-                <w:rFonts w:eastAsiaTheme="minorEastAsia"/>
-              </w:rPr>
-              <m:t>π</m:t>
-            </m:r>
-            <m:r>
-              <w:rPr>
-                <w:rFonts w:eastAsiaTheme="minorEastAsia"/>
-              </w:rPr>
-              <m:t>IkT</m:t>
+              <m:t>8πIkT</m:t>
             </m:r>
           </m:num>
           <m:den>
@@ -2592,13 +2510,7 @@
                       <w:rPr>
                         <w:rFonts w:eastAsiaTheme="minorEastAsia"/>
                       </w:rPr>
-                      <m:t>π</m:t>
-                    </m:r>
-                    <m:r>
-                      <w:rPr>
-                        <w:rFonts w:eastAsiaTheme="minorEastAsia"/>
-                      </w:rPr>
-                      <m:t>I</m:t>
+                      <m:t>πI</m:t>
                     </m:r>
                   </m:e>
                 </m:d>
@@ -3048,7 +2960,6 @@
         <w:tab/>
         <w:t xml:space="preserve">We are given </w:t>
       </w:r>
-      <w:proofErr w:type="spellStart"/>
       <w:r>
         <w:rPr>
           <w:rStyle w:val="e24kjd"/>
@@ -3062,14 +2973,12 @@
         </w:rPr>
         <w:t>vibration</w:t>
       </w:r>
-      <w:proofErr w:type="spellEnd"/>
       <w:r>
         <w:rPr>
           <w:rStyle w:val="e24kjd"/>
         </w:rPr>
         <w:t xml:space="preserve"> for all components, so we can use the following equation to find </w:t>
       </w:r>
-      <w:proofErr w:type="spellStart"/>
       <w:r>
         <w:rPr>
           <w:rStyle w:val="e24kjd"/>
@@ -3087,7 +2996,6 @@
         </w:rPr>
         <w:t>vibrational</w:t>
       </w:r>
-      <w:proofErr w:type="spellEnd"/>
       <w:r>
         <w:rPr>
           <w:rStyle w:val="e24kjd"/>
@@ -3428,7 +3336,6 @@
         </w:rPr>
         <w:tab/>
       </w:r>
-      <w:proofErr w:type="spellStart"/>
       <w:r>
         <w:rPr>
           <w:rStyle w:val="e24kjd"/>
@@ -3442,7 +3349,6 @@
         </w:rPr>
         <w:t>electronic</w:t>
       </w:r>
-      <w:proofErr w:type="spellEnd"/>
       <w:r>
         <w:rPr>
           <w:rFonts w:eastAsiaTheme="minorEastAsia"/>
@@ -3729,32 +3635,7 @@
         <w:rPr>
           <w:rFonts w:eastAsiaTheme="minorEastAsia"/>
         </w:rPr>
-        <w:t>. F</w:t>
-      </w:r>
-      <w:r>
-        <w:rPr>
-          <w:rFonts w:eastAsiaTheme="minorEastAsia"/>
-        </w:rPr>
-        <w:t xml:space="preserve">or this equation we want to use k with different units </w:t>
-      </w:r>
-      <w:r>
-        <w:rPr>
-          <w:rFonts w:eastAsiaTheme="minorEastAsia"/>
-        </w:rPr>
-        <w:t xml:space="preserve">than above </w:t>
-      </w:r>
-      <w:r>
-        <w:rPr>
-          <w:rFonts w:eastAsiaTheme="minorEastAsia"/>
-        </w:rPr>
-        <w:t xml:space="preserve">so that the final units of </w:t>
-      </w:r>
-      <w:proofErr w:type="spellStart"/>
-      <w:r>
-        <w:rPr>
-          <w:rFonts w:eastAsiaTheme="minorEastAsia"/>
-        </w:rPr>
-        <w:t>K</w:t>
+        <w:t>. For this equation we want to use k with different units than above so that the final units of K</w:t>
       </w:r>
       <w:r>
         <w:rPr>
@@ -3763,7 +3644,6 @@
         </w:rPr>
         <w:t>p</w:t>
       </w:r>
-      <w:proofErr w:type="spellEnd"/>
       <w:r>
         <w:rPr>
           <w:rFonts w:eastAsiaTheme="minorEastAsia"/>
@@ -3982,19 +3862,7 @@
               <w:rPr>
                 <w:rFonts w:eastAsiaTheme="minorEastAsia"/>
               </w:rPr>
-              <m:t>∆D/</m:t>
-            </m:r>
-            <m:r>
-              <w:rPr>
-                <w:rFonts w:eastAsiaTheme="minorEastAsia"/>
-              </w:rPr>
-              <m:t>R</m:t>
-            </m:r>
-            <m:r>
-              <w:rPr>
-                <w:rFonts w:eastAsiaTheme="minorEastAsia"/>
-              </w:rPr>
-              <m:t>T</m:t>
+              <m:t>∆D/RT</m:t>
             </m:r>
           </m:sup>
         </m:sSup>
@@ -4143,10 +4011,7 @@
         <w:t>rxn1</w:t>
       </w:r>
       <w:r>
-        <w:t xml:space="preserve"> = </w:t>
-      </w:r>
-      <w:r>
-        <w:t>48.7 kJ/mol</w:t>
+        <w:t xml:space="preserve"> = 48.7 kJ/mol</w:t>
       </w:r>
     </w:p>
     <w:p>
@@ -4183,7 +4048,6 @@
       <w:r>
         <w:t xml:space="preserve">Plot of </w:t>
       </w:r>
-      <w:proofErr w:type="spellStart"/>
       <w:r>
         <w:rPr>
           <w:rFonts w:eastAsiaTheme="minorEastAsia"/>
@@ -4197,7 +4061,6 @@
         </w:rPr>
         <w:t>p</w:t>
       </w:r>
-      <w:proofErr w:type="spellEnd"/>
       <w:r>
         <w:rPr>
           <w:rFonts w:eastAsiaTheme="minorEastAsia"/>
@@ -4219,15 +4082,7 @@
         <w:ind w:firstLine="720"/>
       </w:pPr>
       <w:r>
-        <w:t xml:space="preserve">The </w:t>
-      </w:r>
-      <w:proofErr w:type="spellStart"/>
-      <w:r>
-        <w:t>van’t</w:t>
-      </w:r>
-      <w:proofErr w:type="spellEnd"/>
-      <w:r>
-        <w:t xml:space="preserve"> Hoff relation is:</w:t>
+        <w:t>The van’t Hoff relation is:</w:t>
       </w:r>
     </w:p>
     <w:p>
@@ -4354,19 +4209,7 @@
           <w:rFonts w:eastAsiaTheme="minorEastAsia"/>
         </w:rPr>
         <w:tab/>
-        <w:t xml:space="preserve">(Eqn </w:t>
-      </w:r>
-      <w:r>
-        <w:rPr>
-          <w:rFonts w:eastAsiaTheme="minorEastAsia"/>
-        </w:rPr>
-        <w:t>9</w:t>
-      </w:r>
-      <w:r>
-        <w:rPr>
-          <w:rFonts w:eastAsiaTheme="minorEastAsia"/>
-        </w:rPr>
-        <w:t>)</w:t>
+        <w:t>(Eqn 9)</w:t>
       </w:r>
     </w:p>
     <w:p>
@@ -4413,10 +4256,7 @@
       </w:r>
       <m:oMath>
         <m:r>
-          <m:t>∆H°</m:t>
-        </m:r>
-        <m:r>
-          <m:t xml:space="preserve"> = </m:t>
+          <m:t xml:space="preserve">∆H° = </m:t>
         </m:r>
         <m:r>
           <m:rPr>
@@ -4554,13 +4394,7 @@
           <w:rFonts w:eastAsiaTheme="minorEastAsia"/>
         </w:rPr>
         <w:tab/>
-        <w:t xml:space="preserve">where R = </w:t>
-      </w:r>
-      <w:r>
-        <w:rPr>
-          <w:rFonts w:eastAsiaTheme="minorEastAsia"/>
-        </w:rPr>
-        <w:t>0.00184 kJ/mol</w:t>
+        <w:t>where R = 0.00184 kJ/mol</w:t>
       </w:r>
     </w:p>
     <w:p>
@@ -4658,7 +4492,21 @@
           <w:rFonts w:eastAsiaTheme="minorEastAsia"/>
           <w:iCs/>
         </w:rPr>
-        <w:t xml:space="preserve">. The slope of figure 2 is </w:t>
+        <w:t xml:space="preserve">. The slope of </w:t>
+      </w:r>
+      <w:r>
+        <w:rPr>
+          <w:rFonts w:eastAsiaTheme="minorEastAsia"/>
+          <w:iCs/>
+        </w:rPr>
+        <w:t>F</w:t>
+      </w:r>
+      <w:r>
+        <w:rPr>
+          <w:rFonts w:eastAsiaTheme="minorEastAsia"/>
+          <w:iCs/>
+        </w:rPr>
+        <w:t xml:space="preserve">igure 2 is </w:t>
       </w:r>
       <m:oMath>
         <m:f>
@@ -4880,33 +4728,12 @@
           </m:fPr>
           <m:num>
             <m:r>
-              <m:t>-11.36961</m:t>
-            </m:r>
-            <m:r>
-              <m:t>-(</m:t>
-            </m:r>
-            <m:r>
-              <m:t>-12.80985</m:t>
-            </m:r>
-            <m:r>
-              <m:t>)</m:t>
-            </m:r>
-            <m:r>
-              <m:t xml:space="preserve"> </m:t>
-            </m:r>
-            <m:r>
-              <m:t xml:space="preserve"> </m:t>
+              <m:t xml:space="preserve">-11.36961-(-12.80985)  </m:t>
             </m:r>
           </m:num>
           <m:den>
             <m:r>
-              <m:t>0.001216545</m:t>
-            </m:r>
-            <m:r>
-              <m:t xml:space="preserve">- </m:t>
-            </m:r>
-            <m:r>
-              <m:t>0.001084599</m:t>
+              <m:t>0.001216545- 0.001084599</m:t>
             </m:r>
           </m:den>
         </m:f>
@@ -4914,19 +4741,7 @@
           <w:rPr>
             <w:rFonts w:eastAsiaTheme="minorEastAsia"/>
           </w:rPr>
-          <m:t xml:space="preserve"> = </m:t>
-        </m:r>
-        <m:r>
-          <w:rPr>
-            <w:rFonts w:eastAsiaTheme="minorEastAsia"/>
-          </w:rPr>
-          <m:t>10915.34</m:t>
-        </m:r>
-        <m:r>
-          <w:rPr>
-            <w:rFonts w:eastAsiaTheme="minorEastAsia"/>
-          </w:rPr>
-          <m:t xml:space="preserve"> </m:t>
+          <m:t xml:space="preserve"> = 10915.34 </m:t>
         </m:r>
       </m:oMath>
     </w:p>
@@ -4970,13 +4785,7 @@
           </m:sub>
         </m:sSub>
         <m:r>
-          <m:t>°</m:t>
-        </m:r>
-        <m:r>
-          <m:t xml:space="preserve"> =</m:t>
-        </m:r>
-        <m:r>
-          <m:t xml:space="preserve"> </m:t>
+          <m:t xml:space="preserve">° = </m:t>
         </m:r>
         <m:r>
           <m:rPr>
@@ -5028,31 +4837,7 @@
           <w:rPr>
             <w:rFonts w:eastAsiaTheme="minorEastAsia"/>
           </w:rPr>
-          <m:t xml:space="preserve"> </m:t>
-        </m:r>
-        <m:r>
-          <w:rPr>
-            <w:rFonts w:eastAsiaTheme="minorEastAsia"/>
-          </w:rPr>
-          <m:t>10915.34</m:t>
-        </m:r>
-        <m:r>
-          <w:rPr>
-            <w:rFonts w:eastAsiaTheme="minorEastAsia"/>
-          </w:rPr>
-          <m:t>=</m:t>
-        </m:r>
-        <m:r>
-          <w:rPr>
-            <w:rFonts w:eastAsiaTheme="minorEastAsia"/>
-          </w:rPr>
-          <m:t>-88.8</m:t>
-        </m:r>
-        <m:r>
-          <w:rPr>
-            <w:rFonts w:eastAsiaTheme="minorEastAsia"/>
-          </w:rPr>
-          <m:t xml:space="preserve"> </m:t>
+          <m:t xml:space="preserve"> 10915.34=-88.8 </m:t>
         </m:r>
         <m:r>
           <m:rPr>
@@ -5135,10 +4920,7 @@
         <w:ind w:firstLine="720"/>
       </w:pPr>
       <w:r>
-        <w:t>Δ</w:t>
-      </w:r>
-      <w:r>
-        <w:t>H</w:t>
+        <w:t>ΔH</w:t>
       </w:r>
       <w:r>
         <w:rPr>
@@ -5147,37 +4929,16 @@
         <w:t>rxn1</w:t>
       </w:r>
       <w:r>
-        <w:t xml:space="preserve">  =  </w:t>
-      </w:r>
-      <w:proofErr w:type="spellStart"/>
-      <w:r>
-        <w:t>Δ</w:t>
-      </w:r>
-      <w:r>
-        <w:t>H</w:t>
-      </w:r>
-      <w:r>
-        <w:rPr>
-          <w:vertAlign w:val="subscript"/>
-        </w:rPr>
-        <w:t>prod</w:t>
-      </w:r>
-      <w:proofErr w:type="spellEnd"/>
-      <w:r>
-        <w:rPr>
-          <w:vertAlign w:val="subscript"/>
-        </w:rPr>
-        <w:t xml:space="preserve"> </w:t>
-      </w:r>
-      <w:r>
-        <w:t xml:space="preserve"> –  </w:t>
-      </w:r>
-      <w:proofErr w:type="spellStart"/>
-      <w:r>
-        <w:t>Δ</w:t>
-      </w:r>
-      <w:r>
-        <w:t>H</w:t>
+        <w:t xml:space="preserve">  =  ΔH</w:t>
+      </w:r>
+      <w:r>
+        <w:rPr>
+          <w:vertAlign w:val="subscript"/>
+        </w:rPr>
+        <w:t xml:space="preserve">prod </w:t>
+      </w:r>
+      <w:r>
+        <w:t xml:space="preserve"> –  ΔH</w:t>
       </w:r>
       <w:r>
         <w:rPr>
@@ -5185,12 +4946,8 @@
         </w:rPr>
         <w:t>react</w:t>
       </w:r>
-      <w:proofErr w:type="spellEnd"/>
-      <w:r>
-        <w:t xml:space="preserve">  =  Δ</w:t>
-      </w:r>
-      <w:r>
-        <w:t>H</w:t>
+      <w:r>
+        <w:t xml:space="preserve">  =  ΔH</w:t>
       </w:r>
       <w:r>
         <w:rPr>
@@ -5199,10 +4956,7 @@
         <w:t>0,CH3OH</w:t>
       </w:r>
       <w:r>
-        <w:t xml:space="preserve">  +  Δ</w:t>
-      </w:r>
-      <w:r>
-        <w:t>H</w:t>
+        <w:t xml:space="preserve">  +  ΔH</w:t>
       </w:r>
       <w:r>
         <w:rPr>
@@ -5211,10 +4965,7 @@
         <w:t>0,H2O</w:t>
       </w:r>
       <w:r>
-        <w:t xml:space="preserve">  –  Δ</w:t>
-      </w:r>
-      <w:r>
-        <w:t>H</w:t>
+        <w:t xml:space="preserve">  –  ΔH</w:t>
       </w:r>
       <w:r>
         <w:rPr>
@@ -5235,10 +4986,7 @@
         <w:t>3</w:t>
       </w:r>
       <w:r>
-        <w:t xml:space="preserve"> × Δ</w:t>
-      </w:r>
-      <w:r>
-        <w:t>H</w:t>
+        <w:t xml:space="preserve"> × ΔH</w:t>
       </w:r>
       <w:r>
         <w:rPr>
@@ -5271,19 +5019,7 @@
         <w:t>0,CH3OH</w:t>
       </w:r>
       <w:r>
-        <w:t xml:space="preserve">  </w:t>
-      </w:r>
-      <w:r>
-        <w:t xml:space="preserve">=  </w:t>
-      </w:r>
-      <w:r>
-        <w:t>–</w:t>
-      </w:r>
-      <w:r>
-        <w:t xml:space="preserve">201.0 </w:t>
-      </w:r>
-      <w:r>
-        <w:t>kJ/mol</w:t>
+        <w:t xml:space="preserve">  =  –201.0 kJ/mol</w:t>
       </w:r>
     </w:p>
     <w:p>
@@ -5301,19 +5037,7 @@
         <w:t>0,H2O</w:t>
       </w:r>
       <w:r>
-        <w:t xml:space="preserve">  </w:t>
-      </w:r>
-      <w:r>
-        <w:t xml:space="preserve">=  </w:t>
-      </w:r>
-      <w:r>
-        <w:t>–</w:t>
-      </w:r>
-      <w:r>
-        <w:t xml:space="preserve">241.8 </w:t>
-      </w:r>
-      <w:r>
-        <w:t>kJ/mol</w:t>
+        <w:t xml:space="preserve">  =  –241.8 kJ/mol</w:t>
       </w:r>
     </w:p>
     <w:p>
@@ -5337,19 +5061,7 @@
         <w:t>CO2</w:t>
       </w:r>
       <w:r>
-        <w:t xml:space="preserve">  </w:t>
-      </w:r>
-      <w:r>
-        <w:t xml:space="preserve">=  </w:t>
-      </w:r>
-      <w:r>
-        <w:t>–</w:t>
-      </w:r>
-      <w:r>
-        <w:t xml:space="preserve">393.5 </w:t>
-      </w:r>
-      <w:r>
-        <w:t>kJ/mol</w:t>
+        <w:t xml:space="preserve">  =  –393.5 kJ/mol</w:t>
       </w:r>
     </w:p>
     <w:p>
@@ -5368,20 +5080,15 @@
       </w:r>
       <w:r>
         <w:tab/>
-        <w:t xml:space="preserve">=  0 </w:t>
-      </w:r>
-      <w:r>
-        <w:t>kJ/mol</w:t>
-      </w:r>
-    </w:p>
-    <w:p>
-      <w:pPr>
-        <w:spacing w:after="120"/>
-      </w:pPr>
-      <w:r>
-        <w:tab/>
-      </w:r>
-      <w:r>
+        <w:t>=  0 kJ/mol</w:t>
+      </w:r>
+    </w:p>
+    <w:p>
+      <w:pPr>
+        <w:spacing w:after="120"/>
+      </w:pPr>
+      <w:r>
+        <w:tab/>
         <w:t>ΔH</w:t>
       </w:r>
       <w:r>
@@ -5391,46 +5098,7 @@
         <w:t>rxn1</w:t>
       </w:r>
       <w:r>
-        <w:t xml:space="preserve">  =  </w:t>
-      </w:r>
-      <w:r>
-        <w:t>(</w:t>
-      </w:r>
-      <w:r>
-        <w:t>–</w:t>
-      </w:r>
-      <w:r>
-        <w:t>201.0)</w:t>
-      </w:r>
-      <w:r>
-        <w:t xml:space="preserve">  +  </w:t>
-      </w:r>
-      <w:r>
-        <w:t>(</w:t>
-      </w:r>
-      <w:r>
-        <w:t>–</w:t>
-      </w:r>
-      <w:r>
-        <w:t>241.8)</w:t>
-      </w:r>
-      <w:r>
-        <w:t xml:space="preserve">  –  </w:t>
-      </w:r>
-      <w:r>
-        <w:t>(</w:t>
-      </w:r>
-      <w:r>
-        <w:t>–</w:t>
-      </w:r>
-      <w:r>
-        <w:t xml:space="preserve">393.5)  =  </w:t>
-      </w:r>
-      <w:r>
-        <w:t>–</w:t>
-      </w:r>
-      <w:r>
-        <w:t>49.3 kJ/mol</w:t>
+        <w:t xml:space="preserve">  =  (–201.0)  +  (–241.8)  –  (–393.5)  =  –49.3 kJ/mol</w:t>
       </w:r>
     </w:p>
     <w:p>
@@ -5690,31 +5358,16 @@
         <w:t>rxn2</w:t>
       </w:r>
       <w:r>
-        <w:t xml:space="preserve">  =  </w:t>
-      </w:r>
-      <w:proofErr w:type="spellStart"/>
-      <w:r>
-        <w:t>D</w:t>
-      </w:r>
-      <w:r>
-        <w:rPr>
-          <w:vertAlign w:val="subscript"/>
-        </w:rPr>
-        <w:t>prod</w:t>
-      </w:r>
-      <w:proofErr w:type="spellEnd"/>
-      <w:r>
-        <w:rPr>
-          <w:vertAlign w:val="subscript"/>
-        </w:rPr>
-        <w:t xml:space="preserve"> </w:t>
-      </w:r>
-      <w:r>
-        <w:t xml:space="preserve"> –  </w:t>
-      </w:r>
-      <w:proofErr w:type="spellStart"/>
-      <w:r>
-        <w:t>D</w:t>
+        <w:t xml:space="preserve">  =  D</w:t>
+      </w:r>
+      <w:r>
+        <w:rPr>
+          <w:vertAlign w:val="subscript"/>
+        </w:rPr>
+        <w:t xml:space="preserve">prod </w:t>
+      </w:r>
+      <w:r>
+        <w:t xml:space="preserve"> –  D</w:t>
       </w:r>
       <w:r>
         <w:rPr>
@@ -5722,7 +5375,6 @@
         </w:rPr>
         <w:t>react</w:t>
       </w:r>
-      <w:proofErr w:type="spellEnd"/>
       <w:r>
         <w:t xml:space="preserve">  =  D</w:t>
       </w:r>
@@ -5868,10 +5520,7 @@
                   </m:e>
                   <m:sub>
                     <m:r>
-                      <m:t>C</m:t>
-                    </m:r>
-                    <m:r>
-                      <m:t>O</m:t>
+                      <m:t>CO</m:t>
                     </m:r>
                   </m:sub>
                 </m:sSub>
@@ -6114,24 +5763,7 @@
           <w:rFonts w:eastAsiaTheme="minorEastAsia"/>
         </w:rPr>
         <w:tab/>
-      </w:r>
-      <w:r>
-        <w:rPr>
-          <w:rFonts w:eastAsiaTheme="minorEastAsia"/>
-        </w:rPr>
-        <w:t xml:space="preserve">(Eqn </w:t>
-      </w:r>
-      <w:r>
-        <w:rPr>
-          <w:rFonts w:eastAsiaTheme="minorEastAsia"/>
-        </w:rPr>
-        <w:t>10</w:t>
-      </w:r>
-      <w:r>
-        <w:rPr>
-          <w:rFonts w:eastAsiaTheme="minorEastAsia"/>
-        </w:rPr>
-        <w:t>)</w:t>
+        <w:t>(Eqn 10)</w:t>
       </w:r>
     </w:p>
     <w:p>
@@ -6334,6 +5966,7 @@
     <w:lsdException w:name="HTML Sample" w:semiHidden="1" w:unhideWhenUsed="1"/>
     <w:lsdException w:name="HTML Typewriter" w:semiHidden="1" w:unhideWhenUsed="1"/>
     <w:lsdException w:name="HTML Variable" w:semiHidden="1" w:unhideWhenUsed="1"/>
+    <w:lsdException w:name="Normal Table" w:semiHidden="1" w:unhideWhenUsed="1"/>
     <w:lsdException w:name="annotation subject" w:semiHidden="1" w:unhideWhenUsed="1"/>
     <w:lsdException w:name="No List" w:semiHidden="1" w:unhideWhenUsed="1"/>
     <w:lsdException w:name="Outline List 1" w:semiHidden="1" w:unhideWhenUsed="1"/>
@@ -6380,8 +6013,10 @@
     <w:lsdException w:name="Table Subtle 2" w:semiHidden="1" w:unhideWhenUsed="1"/>
     <w:lsdException w:name="Table Web 1" w:semiHidden="1" w:unhideWhenUsed="1"/>
     <w:lsdException w:name="Table Web 2" w:semiHidden="1" w:unhideWhenUsed="1"/>
+    <w:lsdException w:name="Table Web 3" w:semiHidden="1" w:unhideWhenUsed="1"/>
     <w:lsdException w:name="Balloon Text" w:semiHidden="1" w:unhideWhenUsed="1"/>
     <w:lsdException w:name="Table Grid" w:uiPriority="39"/>
+    <w:lsdException w:name="Table Theme" w:semiHidden="1" w:unhideWhenUsed="1"/>
     <w:lsdException w:name="Placeholder Text" w:semiHidden="1"/>
     <w:lsdException w:name="No Spacing" w:uiPriority="1" w:qFormat="1"/>
     <w:lsdException w:name="Light Shading" w:uiPriority="60"/>

</xml_diff>